<commit_message>
Actualizar archivos después de la primera clase
</commit_message>
<xml_diff>
--- a/Contenido_materia_ IH602.docx
+++ b/Contenido_materia_ IH602.docx
@@ -3220,7 +3220,7 @@
                       <w:color w:val="3D5982"/>
                       <w:lang w:val="es-US"/>
                     </w:rPr>
-                    <w:t>Tests</w:t>
+                    <w:t>Quizes</w:t>
                   </w:r>
                   <w:proofErr w:type="spellEnd"/>
                   <w:r>
@@ -4122,15 +4122,7 @@
                       <w:color w:val="3D5982"/>
                       <w:lang w:val="es-US"/>
                     </w:rPr>
-                    <w:t xml:space="preserve">Participación comprobable </w:t>
-                  </w:r>
-                  <w:r>
-                    <w:rPr>
-                      <w:rFonts w:ascii="Arial" w:eastAsia="Arial" w:hAnsi="Arial" w:cs="Arial"/>
-                      <w:color w:val="3D5982"/>
-                      <w:lang w:val="es-US"/>
-                    </w:rPr>
-                    <w:t xml:space="preserve">como voluntario en </w:t>
+                    <w:t xml:space="preserve">Participación comprobable como voluntario en </w:t>
                   </w:r>
                   <w:hyperlink r:id="rId9" w:history="1">
                     <w:proofErr w:type="spellStart"/>

</xml_diff>